<commit_message>
modificado el cap 3
</commit_message>
<xml_diff>
--- a/Vaca_Bustos_v1.docx
+++ b/Vaca_Bustos_v1.docx
@@ -513,6 +513,14 @@
     </w:p>
     <w:sdt>
       <w:sdtPr>
+        <w:rPr>
+          <w:rFonts w:ascii="Arial" w:eastAsia="Noto Serif CJK SC" w:hAnsi="Arial" w:cs="Lohit Devanagari"/>
+          <w:color w:val="auto"/>
+          <w:kern w:val="2"/>
+          <w:sz w:val="24"/>
+          <w:szCs w:val="24"/>
+          <w:lang w:eastAsia="zh-CN" w:bidi="hi-IN"/>
+        </w:rPr>
         <w:id w:val="842511567"/>
         <w:docPartObj>
           <w:docPartGallery w:val="Table of Contents"/>
@@ -521,14 +529,8 @@
       </w:sdtPr>
       <w:sdtEndPr>
         <w:rPr>
-          <w:rFonts w:ascii="Arial" w:eastAsia="Noto Serif CJK SC" w:hAnsi="Arial" w:cs="Lohit Devanagari"/>
           <w:b/>
           <w:bCs/>
-          <w:color w:val="auto"/>
-          <w:kern w:val="2"/>
-          <w:sz w:val="24"/>
-          <w:szCs w:val="24"/>
-          <w:lang w:eastAsia="zh-CN" w:bidi="hi-IN"/>
         </w:rPr>
       </w:sdtEndPr>
       <w:sdtContent>
@@ -1896,23 +1898,7 @@
                 <w:rFonts w:cs="Arial"/>
                 <w:noProof/>
               </w:rPr>
-              <w:t>Telefónica T</w:t>
-            </w:r>
-            <w:r>
-              <w:rPr>
-                <w:rStyle w:val="Hipervnculo"/>
-                <w:rFonts w:cs="Arial"/>
-                <w:noProof/>
-              </w:rPr>
-              <w:t>i</w:t>
-            </w:r>
-            <w:r>
-              <w:rPr>
-                <w:rStyle w:val="Hipervnculo"/>
-                <w:rFonts w:cs="Arial"/>
-                <w:noProof/>
-              </w:rPr>
-              <w:t>go</w:t>
+              <w:t>Telefónica Tigo</w:t>
             </w:r>
             <w:r>
               <w:rPr>
@@ -5161,15 +5147,15 @@
         </w:rPr>
         <w:t xml:space="preserve">Telefónica </w:t>
       </w:r>
+      <w:bookmarkEnd w:id="19"/>
       <w:r>
         <w:rPr>
           <w:rFonts w:cs="Arial"/>
           <w:sz w:val="24"/>
           <w:szCs w:val="24"/>
         </w:rPr>
-        <w:t>Tigo</w:t>
-      </w:r>
-      <w:bookmarkEnd w:id="19"/>
+        <w:t>Nuevatel Viva</w:t>
+      </w:r>
     </w:p>
     <w:p>
       <w:pPr>
@@ -5193,59 +5179,220 @@
     </w:p>
     <w:p>
       <w:pPr>
-        <w:rPr>
-          <w:rFonts w:eastAsia="Times New Roman" w:cs="Arial"/>
-          <w:kern w:val="0"/>
-          <w:lang w:eastAsia="es-ES" w:bidi="ar-SA"/>
-        </w:rPr>
-      </w:pPr>
-      <w:r>
-        <w:rPr>
-          <w:rFonts w:cs="Arial"/>
-        </w:rPr>
-        <w:t>En Bolivia operamos desde 1991. Desde nuestros inicios buscamos dar a nuestros consumidores lo mejor, por eso hoy, 28 años después, estamos orgullosos de ofrecer desde telefonía e Internet móvil de alta velocidad, Internet fijo ilimitado, Televisión por subscripción, contenido de entretenimiento hasta servicios de billetera móvil y servicios corporativos.</w:t>
-      </w:r>
-    </w:p>
-    <w:p>
-      <w:pPr>
-        <w:rPr>
-          <w:rFonts w:cs="Arial"/>
-        </w:rPr>
-      </w:pPr>
-      <w:r>
-        <w:rPr>
-          <w:rFonts w:cs="Arial"/>
-        </w:rPr>
-        <w:t>Nuestra política ha estado enfocada en democratizar el acceso a la tecnología digital en toda Bolivia. Además, a través de inversiones permanentes ampliamos y diversificamos nuestra infraestructura, jugamos un rol dinamizador en la economía y aportamos al crecimiento del país.</w:t>
-      </w:r>
-    </w:p>
-    <w:p>
-      <w:pPr>
-        <w:rPr>
-          <w:rFonts w:cs="Arial"/>
-        </w:rPr>
-      </w:pPr>
-      <w:r>
-        <w:rPr>
-          <w:rFonts w:cs="Arial"/>
-        </w:rPr>
-        <w:t>Telefonía Celular de Bolivia S.A. (Telecel S.A.) es una filial del grupo empresarial </w:t>
-      </w:r>
-      <w:hyperlink r:id="rId11" w:history="1">
+        <w:pStyle w:val="NormalWeb"/>
+        <w:shd w:val="clear" w:color="auto" w:fill="FFFFFF"/>
+        <w:spacing w:before="120" w:beforeAutospacing="0" w:after="120" w:afterAutospacing="0"/>
+        <w:rPr>
+          <w:rFonts w:ascii="Arial" w:hAnsi="Arial" w:cs="Arial"/>
+        </w:rPr>
+      </w:pPr>
+      <w:bookmarkStart w:id="21" w:name="_Toc150191155"/>
+      <w:r>
+        <w:rPr>
+          <w:rFonts w:ascii="Arial" w:hAnsi="Arial" w:cs="Arial"/>
+        </w:rPr>
+        <w:t>Nuevatel PCS fue fundada en 1999 a partir de las inversiones de </w:t>
+      </w:r>
+      <w:hyperlink r:id="rId11" w:tooltip="en:Western Wireless" w:history="1">
         <w:r>
           <w:rPr>
             <w:rStyle w:val="Hipervnculo"/>
-            <w:rFonts w:cs="Arial"/>
+            <w:rFonts w:ascii="Arial" w:hAnsi="Arial" w:cs="Arial"/>
             <w:color w:val="auto"/>
+            <w:u w:val="none"/>
           </w:rPr>
-          <w:t>Millicom</w:t>
+          <w:t>Western Wireless International</w:t>
         </w:r>
       </w:hyperlink>
       <w:r>
         <w:rPr>
-          <w:rFonts w:cs="Arial"/>
-        </w:rPr>
-        <w:t>, proveedor líder de servicios de cable y móviles dedicado a mercados emergentes en América Latina.</w:t>
+          <w:rFonts w:ascii="Arial" w:hAnsi="Arial" w:cs="Arial"/>
+        </w:rPr>
+        <w:t> con un 72% y </w:t>
+      </w:r>
+      <w:hyperlink r:id="rId12" w:tooltip="COMTECO" w:history="1">
+        <w:r>
+          <w:rPr>
+            <w:rStyle w:val="Hipervnculo"/>
+            <w:rFonts w:ascii="Arial" w:hAnsi="Arial" w:cs="Arial"/>
+            <w:color w:val="auto"/>
+            <w:u w:val="none"/>
+          </w:rPr>
+          <w:t>COMTECO</w:t>
+        </w:r>
+      </w:hyperlink>
+      <w:r>
+        <w:rPr>
+          <w:rFonts w:ascii="Arial" w:hAnsi="Arial" w:cs="Arial"/>
+        </w:rPr>
+        <w:t> con un 28% y comenzó operaciones un año después.</w:t>
+      </w:r>
+      <w:r>
+        <w:rPr>
+          <w:rFonts w:ascii="Arial" w:hAnsi="Arial" w:cs="Arial"/>
+        </w:rPr>
+        <w:t xml:space="preserve"> </w:t>
+      </w:r>
+      <w:r>
+        <w:rPr>
+          <w:rFonts w:ascii="Arial" w:hAnsi="Arial" w:cs="Arial"/>
+        </w:rPr>
+        <w:t>El 9 de enero de 2005, Western Wireless celebró un acuerdo de fusión con el proveedor de telecomunicaciones </w:t>
+      </w:r>
+      <w:proofErr w:type="spellStart"/>
+      <w:r>
+        <w:rPr>
+          <w:rFonts w:ascii="Arial" w:hAnsi="Arial" w:cs="Arial"/>
+        </w:rPr>
+        <w:fldChar w:fldCharType="begin"/>
+      </w:r>
+      <w:r>
+        <w:rPr>
+          <w:rFonts w:ascii="Arial" w:hAnsi="Arial" w:cs="Arial"/>
+        </w:rPr>
+        <w:instrText xml:space="preserve"> HYPERLINK "https://es.wikipedia.org/wiki/Alltel" \o "Alltel" </w:instrText>
+      </w:r>
+      <w:r>
+        <w:rPr>
+          <w:rFonts w:ascii="Arial" w:hAnsi="Arial" w:cs="Arial"/>
+        </w:rPr>
+        <w:fldChar w:fldCharType="separate"/>
+      </w:r>
+      <w:r>
+        <w:rPr>
+          <w:rStyle w:val="Hipervnculo"/>
+          <w:rFonts w:ascii="Arial" w:hAnsi="Arial" w:cs="Arial"/>
+          <w:color w:val="auto"/>
+          <w:u w:val="none"/>
+        </w:rPr>
+        <w:t>Alltel</w:t>
+      </w:r>
+      <w:proofErr w:type="spellEnd"/>
+      <w:r>
+        <w:rPr>
+          <w:rFonts w:ascii="Arial" w:hAnsi="Arial" w:cs="Arial"/>
+        </w:rPr>
+        <w:fldChar w:fldCharType="end"/>
+      </w:r>
+      <w:r>
+        <w:rPr>
+          <w:rFonts w:ascii="Arial" w:hAnsi="Arial" w:cs="Arial"/>
+        </w:rPr>
+        <w:t> con sede en </w:t>
+      </w:r>
+      <w:hyperlink r:id="rId13" w:tooltip="Little Rock, Arkansas" w:history="1">
+        <w:r>
+          <w:rPr>
+            <w:rStyle w:val="Hipervnculo"/>
+            <w:rFonts w:ascii="Arial" w:hAnsi="Arial" w:cs="Arial"/>
+            <w:color w:val="auto"/>
+            <w:u w:val="none"/>
+          </w:rPr>
+          <w:t>Little Rock, Arkansas</w:t>
+        </w:r>
+      </w:hyperlink>
+      <w:r>
+        <w:rPr>
+          <w:rFonts w:ascii="Arial" w:hAnsi="Arial" w:cs="Arial"/>
+        </w:rPr>
+        <w:t xml:space="preserve">, en el que </w:t>
+      </w:r>
+      <w:proofErr w:type="spellStart"/>
+      <w:r>
+        <w:rPr>
+          <w:rFonts w:ascii="Arial" w:hAnsi="Arial" w:cs="Arial"/>
+        </w:rPr>
+        <w:t>Alltel</w:t>
+      </w:r>
+      <w:proofErr w:type="spellEnd"/>
+      <w:r>
+        <w:rPr>
+          <w:rFonts w:ascii="Arial" w:hAnsi="Arial" w:cs="Arial"/>
+        </w:rPr>
+        <w:t xml:space="preserve"> acordó pagar US$6000 millones en </w:t>
+      </w:r>
+      <w:hyperlink r:id="rId14" w:tooltip="Acciones" w:history="1">
+        <w:r>
+          <w:rPr>
+            <w:rStyle w:val="Hipervnculo"/>
+            <w:rFonts w:ascii="Arial" w:hAnsi="Arial" w:cs="Arial"/>
+            <w:color w:val="auto"/>
+            <w:u w:val="none"/>
+          </w:rPr>
+          <w:t>acciones</w:t>
+        </w:r>
+      </w:hyperlink>
+      <w:r>
+        <w:rPr>
+          <w:rFonts w:ascii="Arial" w:hAnsi="Arial" w:cs="Arial"/>
+        </w:rPr>
+        <w:t xml:space="preserve"> y en efectivo a los accionistas de Western Wireless. </w:t>
+      </w:r>
+      <w:r>
+        <w:rPr>
+          <w:rFonts w:ascii="Arial" w:hAnsi="Arial" w:cs="Arial"/>
+          <w:shd w:val="clear" w:color="auto" w:fill="FFFFFF"/>
+        </w:rPr>
+        <w:t>La Empresa de</w:t>
+      </w:r>
+      <w:r>
+        <w:rPr>
+          <w:rFonts w:ascii="Arial" w:hAnsi="Arial" w:cs="Arial"/>
+          <w:shd w:val="clear" w:color="auto" w:fill="FFFFFF"/>
+        </w:rPr>
+        <w:t xml:space="preserve"> </w:t>
+      </w:r>
+      <w:r>
+        <w:rPr>
+          <w:rFonts w:ascii="Arial" w:hAnsi="Arial" w:cs="Arial"/>
+          <w:shd w:val="clear" w:color="auto" w:fill="FFFFFF"/>
+        </w:rPr>
+        <w:t>Telecomunicaciones Nuevatel PCS de Bolivia S.A., más conocida como VIVA, es una operadora de telecomunicaciones de </w:t>
+      </w:r>
+      <w:hyperlink r:id="rId15" w:tooltip="Bolivia" w:history="1">
+        <w:r>
+          <w:rPr>
+            <w:rStyle w:val="Hipervnculo"/>
+            <w:rFonts w:ascii="Arial" w:hAnsi="Arial" w:cs="Arial"/>
+            <w:color w:val="auto"/>
+            <w:u w:val="none"/>
+            <w:shd w:val="clear" w:color="auto" w:fill="FFFFFF"/>
+          </w:rPr>
+          <w:t>Bolivia</w:t>
+        </w:r>
+      </w:hyperlink>
+      <w:r>
+        <w:rPr>
+          <w:rFonts w:ascii="Arial" w:hAnsi="Arial" w:cs="Arial"/>
+          <w:shd w:val="clear" w:color="auto" w:fill="FFFFFF"/>
+        </w:rPr>
+        <w:t xml:space="preserve">. </w:t>
+      </w:r>
+      <w:r>
+        <w:rPr>
+          <w:rFonts w:ascii="Arial" w:hAnsi="Arial" w:cs="Arial"/>
+          <w:shd w:val="clear" w:color="auto" w:fill="FFFFFF"/>
+        </w:rPr>
+        <w:t>Fue fundada en </w:t>
+      </w:r>
+      <w:hyperlink r:id="rId16" w:tooltip="1999" w:history="1">
+        <w:r>
+          <w:rPr>
+            <w:rStyle w:val="Hipervnculo"/>
+            <w:rFonts w:ascii="Arial" w:hAnsi="Arial" w:cs="Arial"/>
+            <w:color w:val="auto"/>
+            <w:u w:val="none"/>
+            <w:shd w:val="clear" w:color="auto" w:fill="FFFFFF"/>
+          </w:rPr>
+          <w:t>1999</w:t>
+        </w:r>
+      </w:hyperlink>
+      <w:r>
+        <w:rPr>
+          <w:rFonts w:ascii="Arial" w:hAnsi="Arial" w:cs="Arial"/>
+          <w:shd w:val="clear" w:color="auto" w:fill="FFFFFF"/>
+        </w:rPr>
+        <w:t>. En la actualidad se encuentra entre las mayores empresas del país. Su especialidad se encuentra en la cobertura de telefonía celular en Bolivia.</w:t>
       </w:r>
     </w:p>
     <w:p>
@@ -5257,7 +5404,6 @@
           <w:szCs w:val="24"/>
         </w:rPr>
       </w:pPr>
-      <w:bookmarkStart w:id="21" w:name="_Toc150191155"/>
       <w:r>
         <w:rPr>
           <w:rFonts w:cs="Arial"/>
@@ -5270,17 +5416,62 @@
     </w:p>
     <w:p>
       <w:pPr>
+        <w:rPr>
+          <w:b/>
+          <w:bCs/>
+          <w:iCs/>
+          <w:lang w:eastAsia="es-ES" w:bidi="ar-SA"/>
+        </w:rPr>
+      </w:pPr>
+      <w:bookmarkStart w:id="22" w:name="_Toc150191156"/>
+      <w:r>
+        <w:rPr>
+          <w:lang w:eastAsia="es-ES" w:bidi="ar-SA"/>
+        </w:rPr>
+        <w:t>En VIVA, nuestra misión es brindar experiencias excepcionales y soluciones innovadoras a nuestros clientes en Bolivia. Nos comprometemos a involucrar a nuestra comunidad para moldear nuestros servicios y satisfacer mejor sus necesidades. Creemos que la autenticidad y la interacción humana son clave para llevar la experiencia del cliente y nuestros productos a nuevos niveles.</w:t>
+      </w:r>
+    </w:p>
+    <w:p>
+      <w:pPr>
+        <w:pStyle w:val="Ttulo2"/>
+        <w:rPr>
+          <w:rFonts w:cs="Arial"/>
+          <w:sz w:val="24"/>
+          <w:szCs w:val="24"/>
+        </w:rPr>
+      </w:pPr>
+      <w:r>
+        <w:rPr>
+          <w:rFonts w:cs="Arial"/>
+          <w:sz w:val="24"/>
+          <w:szCs w:val="24"/>
+        </w:rPr>
+        <w:t>3.3 Visión</w:t>
+      </w:r>
+      <w:bookmarkEnd w:id="22"/>
+    </w:p>
+    <w:p>
+      <w:pPr>
         <w:pStyle w:val="text-gray-light"/>
         <w:spacing w:before="0" w:beforeAutospacing="0" w:after="0" w:afterAutospacing="0"/>
         <w:rPr>
           <w:rFonts w:ascii="Arial" w:hAnsi="Arial" w:cs="Arial"/>
         </w:rPr>
       </w:pPr>
-      <w:r>
+    </w:p>
+    <w:p>
+      <w:pPr>
+        <w:pStyle w:val="text-gray-light"/>
+        <w:spacing w:before="0" w:beforeAutospacing="0" w:after="0" w:afterAutospacing="0"/>
         <w:rPr>
           <w:rFonts w:ascii="Arial" w:hAnsi="Arial" w:cs="Arial"/>
         </w:rPr>
-        <w:t>Construimos autopistas digitales que conectan, mejoran vidas y desarrollan nuestras comunidades.</w:t>
+      </w:pPr>
+      <w:r>
+        <w:rPr>
+          <w:rFonts w:ascii="Arial" w:hAnsi="Arial" w:cs="Arial"/>
+        </w:rPr>
+        <w:t>En VIVA, nuestra visión es convertirnos en el principal proveedor de soluciones de telecomunicaciones en Bolivia, ofreciendo servicios innovadores que conecten a las personas y transformen la forma en que viven, trabajan y disfrutan la vida.</w:t>
       </w:r>
     </w:p>
     <w:p>
@@ -5292,58 +5483,16 @@
           <w:szCs w:val="24"/>
         </w:rPr>
       </w:pPr>
-      <w:bookmarkStart w:id="22" w:name="_Toc150191156"/>
+      <w:bookmarkStart w:id="23" w:name="_Toc150191157"/>
       <w:r>
         <w:rPr>
           <w:rFonts w:cs="Arial"/>
           <w:sz w:val="24"/>
           <w:szCs w:val="24"/>
         </w:rPr>
-        <w:t>3.3 Visión</w:t>
-      </w:r>
-      <w:bookmarkEnd w:id="22"/>
-    </w:p>
-    <w:p>
-      <w:pPr>
-        <w:pStyle w:val="text-gray-light"/>
-        <w:spacing w:before="0" w:beforeAutospacing="0" w:after="0" w:afterAutospacing="0"/>
-        <w:rPr>
-          <w:rFonts w:ascii="Arial" w:hAnsi="Arial" w:cs="Arial"/>
-        </w:rPr>
-      </w:pPr>
-      <w:r>
-        <w:rPr>
-          <w:rFonts w:ascii="Arial" w:hAnsi="Arial" w:cs="Arial"/>
-        </w:rPr>
-        <w:t>Tener la mejor autopista digital y ser la primera opción para nuestros mercados.</w:t>
-      </w:r>
-    </w:p>
-    <w:p>
-      <w:pPr>
-        <w:pStyle w:val="Ttulo2"/>
-        <w:rPr>
-          <w:rFonts w:cs="Arial"/>
-          <w:sz w:val="24"/>
-          <w:szCs w:val="24"/>
-        </w:rPr>
-      </w:pPr>
-      <w:bookmarkStart w:id="23" w:name="_Toc150191157"/>
-      <w:r>
-        <w:rPr>
-          <w:rFonts w:cs="Arial"/>
-          <w:sz w:val="24"/>
-          <w:szCs w:val="24"/>
-        </w:rPr>
         <w:t>3.4 Estructura Organizacional</w:t>
       </w:r>
       <w:bookmarkEnd w:id="23"/>
-    </w:p>
-    <w:p>
-      <w:pPr>
-        <w:rPr>
-          <w:rFonts w:cs="Arial"/>
-        </w:rPr>
-      </w:pPr>
     </w:p>
     <w:p>
       <w:pPr>
@@ -5384,7 +5533,7 @@
           <w:i/>
           <w:iCs/>
         </w:rPr>
-        <w:t>Tigo</w:t>
+        <w:t>Viva</w:t>
       </w:r>
       <w:r>
         <w:rPr>
@@ -5399,26 +5548,25 @@
       <w:pPr>
         <w:rPr>
           <w:rFonts w:cs="Arial"/>
-        </w:rPr>
-      </w:pPr>
-      <w:r>
-        <w:rPr>
-          <w:rFonts w:cs="Arial"/>
           <w:noProof/>
         </w:rPr>
+      </w:pPr>
+    </w:p>
+    <w:p>
+      <w:pPr>
+        <w:rPr>
+          <w:rFonts w:cs="Arial"/>
+        </w:rPr>
+      </w:pPr>
+      <w:r>
+        <w:rPr>
+          <w:rFonts w:cs="Arial"/>
+        </w:rPr>
         <w:drawing>
-          <wp:anchor distT="0" distB="0" distL="114300" distR="114300" simplePos="0" relativeHeight="251661312" behindDoc="0" locked="0" layoutInCell="1" allowOverlap="1" wp14:anchorId="3BB32096" wp14:editId="62C9F56E">
-            <wp:simplePos x="0" y="0"/>
-            <wp:positionH relativeFrom="column">
-              <wp:posOffset>314325</wp:posOffset>
-            </wp:positionH>
-            <wp:positionV relativeFrom="paragraph">
-              <wp:posOffset>38100</wp:posOffset>
-            </wp:positionV>
-            <wp:extent cx="4366260" cy="2792730"/>
-            <wp:effectExtent l="0" t="0" r="0" b="7620"/>
-            <wp:wrapSquare wrapText="bothSides"/>
-            <wp:docPr id="1128659552" name="Imagen 2"/>
+          <wp:inline distT="0" distB="0" distL="0" distR="0" wp14:anchorId="7662F861" wp14:editId="133B1C79">
+            <wp:extent cx="4991100" cy="2399546"/>
+            <wp:effectExtent l="0" t="0" r="0" b="1270"/>
+            <wp:docPr id="1" name="Imagen 1"/>
             <wp:cNvGraphicFramePr>
               <a:graphicFrameLocks xmlns:a="http://schemas.openxmlformats.org/drawingml/2006/main" noChangeAspect="1"/>
             </wp:cNvGraphicFramePr>
@@ -5426,185 +5574,29 @@
               <a:graphicData uri="http://schemas.openxmlformats.org/drawingml/2006/picture">
                 <pic:pic xmlns:pic="http://schemas.openxmlformats.org/drawingml/2006/picture">
                   <pic:nvPicPr>
-                    <pic:cNvPr id="0" name="Imagen 1"/>
-                    <pic:cNvPicPr>
-                      <a:picLocks noChangeAspect="1" noChangeArrowheads="1"/>
-                    </pic:cNvPicPr>
+                    <pic:cNvPr id="1" name=""/>
+                    <pic:cNvPicPr/>
                   </pic:nvPicPr>
                   <pic:blipFill>
-                    <a:blip r:embed="rId12">
-                      <a:extLst>
-                        <a:ext uri="{28A0092B-C50C-407E-A947-70E740481C1C}">
-                          <a14:useLocalDpi xmlns:a14="http://schemas.microsoft.com/office/drawing/2010/main" val="0"/>
-                        </a:ext>
-                      </a:extLst>
-                    </a:blip>
-                    <a:srcRect t="13910"/>
+                    <a:blip r:embed="rId17"/>
                     <a:stretch>
                       <a:fillRect/>
                     </a:stretch>
                   </pic:blipFill>
-                  <pic:spPr bwMode="auto">
+                  <pic:spPr>
                     <a:xfrm>
                       <a:off x="0" y="0"/>
-                      <a:ext cx="4366260" cy="2792730"/>
+                      <a:ext cx="5011535" cy="2409371"/>
                     </a:xfrm>
                     <a:prstGeom prst="rect">
                       <a:avLst/>
                     </a:prstGeom>
-                    <a:noFill/>
-                    <a:ln>
-                      <a:noFill/>
-                    </a:ln>
                   </pic:spPr>
                 </pic:pic>
               </a:graphicData>
             </a:graphic>
-            <wp14:sizeRelH relativeFrom="page">
-              <wp14:pctWidth>0</wp14:pctWidth>
-            </wp14:sizeRelH>
-            <wp14:sizeRelV relativeFrom="page">
-              <wp14:pctHeight>0</wp14:pctHeight>
-            </wp14:sizeRelV>
-          </wp:anchor>
+          </wp:inline>
         </w:drawing>
-      </w:r>
-    </w:p>
-    <w:p>
-      <w:pPr>
-        <w:rPr>
-          <w:rFonts w:cs="Arial"/>
-        </w:rPr>
-      </w:pPr>
-    </w:p>
-    <w:p>
-      <w:pPr>
-        <w:rPr>
-          <w:rFonts w:cs="Arial"/>
-        </w:rPr>
-      </w:pPr>
-    </w:p>
-    <w:p>
-      <w:pPr>
-        <w:rPr>
-          <w:rFonts w:cs="Arial"/>
-        </w:rPr>
-      </w:pPr>
-    </w:p>
-    <w:p>
-      <w:pPr>
-        <w:rPr>
-          <w:rFonts w:cs="Arial"/>
-        </w:rPr>
-      </w:pPr>
-    </w:p>
-    <w:p>
-      <w:pPr>
-        <w:rPr>
-          <w:rFonts w:cs="Arial"/>
-        </w:rPr>
-      </w:pPr>
-    </w:p>
-    <w:p>
-      <w:pPr>
-        <w:rPr>
-          <w:rFonts w:cs="Arial"/>
-        </w:rPr>
-      </w:pPr>
-    </w:p>
-    <w:p>
-      <w:pPr>
-        <w:rPr>
-          <w:rFonts w:cs="Arial"/>
-        </w:rPr>
-      </w:pPr>
-    </w:p>
-    <w:p>
-      <w:pPr>
-        <w:rPr>
-          <w:rFonts w:cs="Arial"/>
-        </w:rPr>
-      </w:pPr>
-    </w:p>
-    <w:p>
-      <w:pPr>
-        <w:rPr>
-          <w:rFonts w:cs="Arial"/>
-        </w:rPr>
-      </w:pPr>
-    </w:p>
-    <w:p>
-      <w:pPr>
-        <w:rPr>
-          <w:rFonts w:cs="Arial"/>
-        </w:rPr>
-      </w:pPr>
-    </w:p>
-    <w:p>
-      <w:pPr>
-        <w:rPr>
-          <w:rFonts w:cs="Arial"/>
-        </w:rPr>
-      </w:pPr>
-    </w:p>
-    <w:p>
-      <w:pPr>
-        <w:rPr>
-          <w:rFonts w:cs="Arial"/>
-        </w:rPr>
-      </w:pPr>
-    </w:p>
-    <w:p>
-      <w:pPr>
-        <w:rPr>
-          <w:rFonts w:cs="Arial"/>
-        </w:rPr>
-      </w:pPr>
-    </w:p>
-    <w:p>
-      <w:pPr>
-        <w:rPr>
-          <w:rFonts w:cs="Arial"/>
-        </w:rPr>
-      </w:pPr>
-    </w:p>
-    <w:p>
-      <w:pPr>
-        <w:rPr>
-          <w:rFonts w:cs="Arial"/>
-        </w:rPr>
-      </w:pPr>
-    </w:p>
-    <w:p>
-      <w:pPr>
-        <w:rPr>
-          <w:rFonts w:cs="Arial"/>
-        </w:rPr>
-      </w:pPr>
-    </w:p>
-    <w:p>
-      <w:pPr>
-        <w:rPr>
-          <w:rFonts w:cs="Arial"/>
-        </w:rPr>
-      </w:pPr>
-      <w:r>
-        <w:rPr>
-          <w:rFonts w:cs="Arial"/>
-        </w:rPr>
-        <w:t>Fuente (Organigrama Ti</w:t>
-      </w:r>
-      <w:r>
-        <w:rPr>
-          <w:rFonts w:cs="Arial"/>
-        </w:rPr>
-        <w:t>g</w:t>
-      </w:r>
-      <w:r>
-        <w:rPr>
-          <w:rFonts w:cs="Arial"/>
-        </w:rPr>
-        <w:t>o, 2019)</w:t>
       </w:r>
     </w:p>
     <w:p>
@@ -5631,6 +5623,14 @@
       <w:pPr>
         <w:rPr>
           <w:rFonts w:cs="Arial"/>
+          <w:noProof/>
+        </w:rPr>
+      </w:pPr>
+    </w:p>
+    <w:p>
+      <w:pPr>
+        <w:rPr>
+          <w:rFonts w:cs="Arial"/>
         </w:rPr>
         <w:sectPr>
           <w:pgSz w:w="15840" w:h="12240" w:orient="landscape" w:code="1"/>
@@ -5642,38 +5642,19 @@
       <w:r>
         <w:rPr>
           <w:rFonts w:cs="Arial"/>
-        </w:rPr>
-        <w:lastRenderedPageBreak/>
-        <w:t>Fuente (Organigrama Ti</w:t>
-      </w:r>
-      <w:r>
-        <w:rPr>
-          <w:rFonts w:cs="Arial"/>
-        </w:rPr>
-        <w:t>g</w:t>
-      </w:r>
-      <w:r>
-        <w:rPr>
-          <w:rFonts w:cs="Arial"/>
-        </w:rPr>
-        <w:t>o, 2019)</w:t>
-      </w:r>
-      <w:r>
-        <w:rPr>
-          <w:rFonts w:cs="Arial"/>
           <w:noProof/>
         </w:rPr>
         <w:drawing>
-          <wp:anchor distT="0" distB="0" distL="114300" distR="114300" simplePos="0" relativeHeight="251664384" behindDoc="0" locked="0" layoutInCell="1" allowOverlap="1" wp14:anchorId="0574D5D5" wp14:editId="326DA37E">
+          <wp:anchor distT="0" distB="0" distL="114300" distR="114300" simplePos="0" relativeHeight="251664384" behindDoc="0" locked="0" layoutInCell="1" allowOverlap="1" wp14:anchorId="0574D5D5" wp14:editId="43514004">
             <wp:simplePos x="0" y="0"/>
             <wp:positionH relativeFrom="column">
-              <wp:posOffset>238067</wp:posOffset>
+              <wp:posOffset>243205</wp:posOffset>
             </wp:positionH>
             <wp:positionV relativeFrom="paragraph">
-              <wp:posOffset>3763010</wp:posOffset>
+              <wp:posOffset>3764915</wp:posOffset>
             </wp:positionV>
-            <wp:extent cx="8164195" cy="2234565"/>
-            <wp:effectExtent l="0" t="0" r="8255" b="0"/>
+            <wp:extent cx="8164195" cy="1668780"/>
+            <wp:effectExtent l="0" t="0" r="8255" b="7620"/>
             <wp:wrapSquare wrapText="bothSides"/>
             <wp:docPr id="906993032" name="Imagen 6"/>
             <wp:cNvGraphicFramePr>
@@ -5688,23 +5669,21 @@
                       <a:picLocks noChangeAspect="1" noChangeArrowheads="1"/>
                     </pic:cNvPicPr>
                   </pic:nvPicPr>
-                  <pic:blipFill>
-                    <a:blip r:embed="rId13">
+                  <pic:blipFill rotWithShape="1">
+                    <a:blip r:embed="rId18">
                       <a:extLst>
                         <a:ext uri="{28A0092B-C50C-407E-A947-70E740481C1C}">
                           <a14:useLocalDpi xmlns:a14="http://schemas.microsoft.com/office/drawing/2010/main" val="0"/>
                         </a:ext>
                       </a:extLst>
                     </a:blip>
-                    <a:srcRect/>
-                    <a:stretch>
-                      <a:fillRect/>
-                    </a:stretch>
+                    <a:srcRect b="25320"/>
+                    <a:stretch/>
                   </pic:blipFill>
                   <pic:spPr bwMode="auto">
                     <a:xfrm>
                       <a:off x="0" y="0"/>
-                      <a:ext cx="8164195" cy="2234565"/>
+                      <a:ext cx="8164195" cy="1668780"/>
                     </a:xfrm>
                     <a:prstGeom prst="rect">
                       <a:avLst/>
@@ -5713,6 +5692,11 @@
                     <a:ln>
                       <a:noFill/>
                     </a:ln>
+                    <a:extLst>
+                      <a:ext uri="{53640926-AAD7-44D8-BBD7-CCE9431645EC}">
+                        <a14:shadowObscured xmlns:a14="http://schemas.microsoft.com/office/drawing/2010/main"/>
+                      </a:ext>
+                    </a:extLst>
                   </pic:spPr>
                 </pic:pic>
               </a:graphicData>
@@ -5729,10 +5713,28 @@
       <w:r>
         <w:rPr>
           <w:rFonts w:cs="Arial"/>
+        </w:rPr>
+        <w:t xml:space="preserve">Fuente (Organigrama </w:t>
+      </w:r>
+      <w:r>
+        <w:rPr>
+          <w:rFonts w:cs="Arial"/>
+        </w:rPr>
+        <w:t>Viva</w:t>
+      </w:r>
+      <w:r>
+        <w:rPr>
+          <w:rFonts w:cs="Arial"/>
+        </w:rPr>
+        <w:t>, 2019)</w:t>
+      </w:r>
+      <w:r>
+        <w:rPr>
+          <w:rFonts w:cs="Arial"/>
           <w:noProof/>
         </w:rPr>
         <w:drawing>
-          <wp:anchor distT="0" distB="0" distL="114300" distR="114300" simplePos="0" relativeHeight="251663360" behindDoc="0" locked="0" layoutInCell="1" allowOverlap="1" wp14:anchorId="6E3BEE78" wp14:editId="3BBB9B4C">
+          <wp:anchor distT="0" distB="0" distL="114300" distR="114300" simplePos="0" relativeHeight="251663360" behindDoc="0" locked="0" layoutInCell="1" allowOverlap="1" wp14:anchorId="6E3BEE78" wp14:editId="4CBF7DD0">
             <wp:simplePos x="0" y="0"/>
             <wp:positionH relativeFrom="page">
               <wp:posOffset>1034992</wp:posOffset>
@@ -5757,7 +5759,7 @@
                     </pic:cNvPicPr>
                   </pic:nvPicPr>
                   <pic:blipFill>
-                    <a:blip r:embed="rId14">
+                    <a:blip r:embed="rId19">
                       <a:extLst>
                         <a:ext uri="{28A0092B-C50C-407E-A947-70E740481C1C}">
                           <a14:useLocalDpi xmlns:a14="http://schemas.microsoft.com/office/drawing/2010/main" val="0"/>
@@ -5801,7 +5803,7 @@
           <w14:ligatures w14:val="standardContextual"/>
         </w:rPr>
         <w:drawing>
-          <wp:anchor distT="0" distB="0" distL="114300" distR="114300" simplePos="0" relativeHeight="251665408" behindDoc="0" locked="0" layoutInCell="1" allowOverlap="1" wp14:anchorId="02AA2302" wp14:editId="7575E668">
+          <wp:anchor distT="0" distB="0" distL="114300" distR="114300" simplePos="0" relativeHeight="251665408" behindDoc="0" locked="0" layoutInCell="1" allowOverlap="1" wp14:anchorId="02AA2302" wp14:editId="66B99FC1">
             <wp:simplePos x="0" y="0"/>
             <wp:positionH relativeFrom="margin">
               <wp:posOffset>-6350</wp:posOffset>
@@ -5826,7 +5828,7 @@
                     </pic:cNvPicPr>
                   </pic:nvPicPr>
                   <pic:blipFill>
-                    <a:blip r:embed="rId15">
+                    <a:blip r:embed="rId20">
                       <a:extLst>
                         <a:ext uri="{28A0092B-C50C-407E-A947-70E740481C1C}">
                           <a14:useLocalDpi xmlns:a14="http://schemas.microsoft.com/office/drawing/2010/main" val="0"/>
@@ -5902,184 +5904,309 @@
         <w:rPr>
           <w:rFonts w:cs="Arial"/>
         </w:rPr>
-        <w:t>La empresa TIGO cuenta con diferentes sucursales</w:t>
-      </w:r>
-    </w:p>
-    <w:p>
-      <w:pPr>
-        <w:numPr>
-          <w:ilvl w:val="0"/>
-          <w:numId w:val="2"/>
-        </w:numPr>
-        <w:rPr>
-          <w:rFonts w:cs="Arial"/>
-        </w:rPr>
-      </w:pPr>
-      <w:r>
-        <w:rPr>
-          <w:rStyle w:val="Textoennegrita"/>
+        <w:t xml:space="preserve">La empresa </w:t>
+      </w:r>
+      <w:r>
+        <w:rPr>
+          <w:rFonts w:cs="Arial"/>
+        </w:rPr>
+        <w:t>Viva</w:t>
+      </w:r>
+      <w:r>
+        <w:rPr>
+          <w:rFonts w:cs="Arial"/>
+        </w:rPr>
+        <w:t xml:space="preserve"> cuenta con diferentes sucursales</w:t>
+      </w:r>
+      <w:r>
+        <w:rPr>
+          <w:rFonts w:cs="Arial"/>
+        </w:rPr>
+        <w:t>:</w:t>
+      </w:r>
+    </w:p>
+    <w:p>
+      <w:pPr>
+        <w:rPr>
+          <w:rFonts w:cs="Arial"/>
+        </w:rPr>
+      </w:pPr>
+    </w:p>
+    <w:p>
+      <w:pPr>
+        <w:rPr>
           <w:rFonts w:cs="Arial"/>
           <w:shd w:val="clear" w:color="auto" w:fill="FFFFFF"/>
         </w:rPr>
-        <w:t>Cine Center,</w:t>
-      </w:r>
+      </w:pPr>
       <w:r>
         <w:rPr>
           <w:rFonts w:cs="Arial"/>
           <w:shd w:val="clear" w:color="auto" w:fill="FFFFFF"/>
         </w:rPr>
-        <w:t> Av. El Trompillo, 2do Anillo, entre René Moreno y Monseñor Santisteban Piso 1 local 16</w:t>
-      </w:r>
-    </w:p>
-    <w:p>
-      <w:pPr>
-        <w:numPr>
-          <w:ilvl w:val="0"/>
-          <w:numId w:val="2"/>
-        </w:numPr>
-        <w:rPr>
-          <w:rFonts w:cs="Arial"/>
-        </w:rPr>
-      </w:pPr>
-      <w:r>
-        <w:rPr>
-          <w:rStyle w:val="Textoennegrita"/>
+        <w:t>TIENDA CENTRAL - SANTA CRUZ</w:t>
+      </w:r>
+    </w:p>
+    <w:p>
+      <w:pPr>
+        <w:rPr>
           <w:rFonts w:cs="Arial"/>
           <w:shd w:val="clear" w:color="auto" w:fill="FFFFFF"/>
         </w:rPr>
-        <w:t>Las Brisas,</w:t>
-      </w:r>
+      </w:pPr>
       <w:r>
         <w:rPr>
           <w:rFonts w:cs="Arial"/>
           <w:shd w:val="clear" w:color="auto" w:fill="FFFFFF"/>
         </w:rPr>
-        <w:t> 4to Anillo, Av. Banzer, Las Brisas, Planta baja</w:t>
-      </w:r>
-    </w:p>
-    <w:p>
-      <w:pPr>
-        <w:numPr>
-          <w:ilvl w:val="0"/>
-          <w:numId w:val="2"/>
-        </w:numPr>
-        <w:rPr>
-          <w:rFonts w:cs="Arial"/>
-        </w:rPr>
-      </w:pPr>
-      <w:r>
-        <w:rPr>
-          <w:rStyle w:val="Textoennegrita"/>
+        <w:t>Av. San Martin, entre calle Los Claveles y calle Begonias s/n, Zona Equipetrol</w:t>
+      </w:r>
+    </w:p>
+    <w:p>
+      <w:pPr>
+        <w:rPr>
           <w:rFonts w:cs="Arial"/>
           <w:shd w:val="clear" w:color="auto" w:fill="FFFFFF"/>
         </w:rPr>
-        <w:t>Pampa de la Isla,</w:t>
-      </w:r>
-      <w:r>
+      </w:pPr>
+    </w:p>
+    <w:p>
+      <w:pPr>
         <w:rPr>
           <w:rFonts w:cs="Arial"/>
           <w:shd w:val="clear" w:color="auto" w:fill="FFFFFF"/>
         </w:rPr>
-        <w:t> Av. Virgen de Cotoca esq. El Trillo 6to anillo</w:t>
-      </w:r>
-    </w:p>
-    <w:p>
-      <w:pPr>
-        <w:numPr>
-          <w:ilvl w:val="0"/>
-          <w:numId w:val="2"/>
-        </w:numPr>
-        <w:rPr>
-          <w:rFonts w:cs="Arial"/>
-        </w:rPr>
-      </w:pPr>
-      <w:r>
-        <w:rPr>
-          <w:rStyle w:val="Textoennegrita"/>
+      </w:pPr>
+      <w:r>
+        <w:rPr>
           <w:rFonts w:cs="Arial"/>
           <w:shd w:val="clear" w:color="auto" w:fill="FFFFFF"/>
         </w:rPr>
-        <w:t>Patio Design,</w:t>
-      </w:r>
-      <w:r>
+        <w:t>Tienda VIVA al paso</w:t>
+      </w:r>
+    </w:p>
+    <w:p>
+      <w:pPr>
         <w:rPr>
           <w:rFonts w:cs="Arial"/>
           <w:shd w:val="clear" w:color="auto" w:fill="FFFFFF"/>
         </w:rPr>
-        <w:t> Av. Busch, esq. 3er Anillo interno, Patio Design, local 26, planta baja</w:t>
-      </w:r>
-    </w:p>
-    <w:p>
-      <w:pPr>
-        <w:numPr>
-          <w:ilvl w:val="0"/>
-          <w:numId w:val="2"/>
-        </w:numPr>
-        <w:rPr>
-          <w:rFonts w:cs="Arial"/>
-        </w:rPr>
-      </w:pPr>
-      <w:r>
-        <w:rPr>
-          <w:rStyle w:val="Textoennegrita"/>
+      </w:pPr>
+      <w:r>
+        <w:rPr>
           <w:rFonts w:cs="Arial"/>
           <w:shd w:val="clear" w:color="auto" w:fill="FFFFFF"/>
         </w:rPr>
-        <w:t>René Moreno,</w:t>
-      </w:r>
-      <w:r>
+        <w:t>JAVIER GUTIERREZ HILAQUITA</w:t>
+      </w:r>
+    </w:p>
+    <w:p>
+      <w:pPr>
         <w:rPr>
           <w:rFonts w:cs="Arial"/>
           <w:shd w:val="clear" w:color="auto" w:fill="FFFFFF"/>
         </w:rPr>
-        <w:t> Calle René Moreno, esq. Warnes</w:t>
-      </w:r>
-    </w:p>
-    <w:p>
-      <w:pPr>
-        <w:numPr>
-          <w:ilvl w:val="0"/>
-          <w:numId w:val="2"/>
-        </w:numPr>
-        <w:rPr>
-          <w:rFonts w:cs="Arial"/>
-        </w:rPr>
-      </w:pPr>
-      <w:r>
-        <w:rPr>
-          <w:rStyle w:val="Textoennegrita"/>
+      </w:pPr>
+      <w:r>
+        <w:rPr>
           <w:rFonts w:cs="Arial"/>
           <w:shd w:val="clear" w:color="auto" w:fill="FFFFFF"/>
         </w:rPr>
-        <w:t>Ventura Mall,</w:t>
-      </w:r>
-      <w:r>
+        <w:t>Zona 1rer Anillo, Av. Cañoto entre Junín y casi esquina Ayacucho # 383.</w:t>
+      </w:r>
+    </w:p>
+    <w:p>
+      <w:pPr>
         <w:rPr>
           <w:rFonts w:cs="Arial"/>
           <w:shd w:val="clear" w:color="auto" w:fill="FFFFFF"/>
         </w:rPr>
-        <w:t> 4to Anillo, Equipetrol - Ventura Mall, piso 2, local 2</w:t>
-      </w:r>
-    </w:p>
-    <w:p>
-      <w:pPr>
-        <w:numPr>
-          <w:ilvl w:val="0"/>
-          <w:numId w:val="2"/>
-        </w:numPr>
-        <w:rPr>
-          <w:rStyle w:val="Textoennegrita"/>
-          <w:rFonts w:cs="Arial"/>
-        </w:rPr>
-      </w:pPr>
-      <w:r>
-        <w:rPr>
-          <w:rStyle w:val="Textoennegrita"/>
+      </w:pPr>
+    </w:p>
+    <w:p>
+      <w:pPr>
+        <w:rPr>
           <w:rFonts w:cs="Arial"/>
           <w:shd w:val="clear" w:color="auto" w:fill="FFFFFF"/>
         </w:rPr>
-        <w:t>Tigo Doble vía oficinas administrativas, doble vía 5to anillo</w:t>
-      </w:r>
+      </w:pPr>
+    </w:p>
+    <w:p>
+      <w:pPr>
+        <w:rPr>
+          <w:rFonts w:cs="Arial"/>
+          <w:shd w:val="clear" w:color="auto" w:fill="FFFFFF"/>
+        </w:rPr>
+      </w:pPr>
+      <w:r>
+        <w:rPr>
+          <w:rFonts w:cs="Arial"/>
+          <w:shd w:val="clear" w:color="auto" w:fill="FFFFFF"/>
+        </w:rPr>
+        <w:t>Tienda VIVA al paso</w:t>
+      </w:r>
+    </w:p>
+    <w:p>
+      <w:pPr>
+        <w:rPr>
+          <w:rFonts w:cs="Arial"/>
+          <w:shd w:val="clear" w:color="auto" w:fill="FFFFFF"/>
+        </w:rPr>
+      </w:pPr>
+      <w:r>
+        <w:rPr>
+          <w:rFonts w:cs="Arial"/>
+          <w:shd w:val="clear" w:color="auto" w:fill="FFFFFF"/>
+        </w:rPr>
+        <w:t>MARGOTH MONTERO BALDERAS</w:t>
+      </w:r>
+    </w:p>
+    <w:p>
+      <w:pPr>
+        <w:rPr>
+          <w:rFonts w:cs="Arial"/>
+          <w:shd w:val="clear" w:color="auto" w:fill="FFFFFF"/>
+        </w:rPr>
+      </w:pPr>
+      <w:r>
+        <w:rPr>
+          <w:rFonts w:cs="Arial"/>
+          <w:shd w:val="clear" w:color="auto" w:fill="FFFFFF"/>
+        </w:rPr>
+        <w:t xml:space="preserve">Calle Bolívar, entre 24 de </w:t>
+      </w:r>
+      <w:r>
+        <w:rPr>
+          <w:rFonts w:cs="Arial"/>
+          <w:shd w:val="clear" w:color="auto" w:fill="FFFFFF"/>
+        </w:rPr>
+        <w:t>septiembre</w:t>
+      </w:r>
+      <w:r>
+        <w:rPr>
+          <w:rFonts w:cs="Arial"/>
+          <w:shd w:val="clear" w:color="auto" w:fill="FFFFFF"/>
+        </w:rPr>
+        <w:t xml:space="preserve"> y Beni. Shopping </w:t>
+      </w:r>
+      <w:r>
+        <w:rPr>
+          <w:rFonts w:cs="Arial"/>
+          <w:shd w:val="clear" w:color="auto" w:fill="FFFFFF"/>
+        </w:rPr>
+        <w:t>Bolívar Local</w:t>
+      </w:r>
+      <w:r>
+        <w:rPr>
+          <w:rFonts w:cs="Arial"/>
+          <w:shd w:val="clear" w:color="auto" w:fill="FFFFFF"/>
+        </w:rPr>
+        <w:t xml:space="preserve"> 4, Zona Central media cuadra antes de llegar a la plaza principal.</w:t>
+      </w:r>
+    </w:p>
+    <w:p>
+      <w:pPr>
+        <w:rPr>
+          <w:rFonts w:cs="Arial"/>
+          <w:shd w:val="clear" w:color="auto" w:fill="FFFFFF"/>
+        </w:rPr>
+      </w:pPr>
+    </w:p>
+    <w:p>
+      <w:pPr>
+        <w:rPr>
+          <w:rFonts w:cs="Arial"/>
+          <w:shd w:val="clear" w:color="auto" w:fill="FFFFFF"/>
+        </w:rPr>
+      </w:pPr>
+      <w:r>
+        <w:rPr>
+          <w:rFonts w:cs="Arial"/>
+          <w:shd w:val="clear" w:color="auto" w:fill="FFFFFF"/>
+        </w:rPr>
+        <w:t>Tienda VIVA al paso</w:t>
+      </w:r>
+    </w:p>
+    <w:p>
+      <w:pPr>
+        <w:rPr>
+          <w:rFonts w:cs="Arial"/>
+          <w:shd w:val="clear" w:color="auto" w:fill="FFFFFF"/>
+        </w:rPr>
+      </w:pPr>
+      <w:r>
+        <w:rPr>
+          <w:rFonts w:cs="Arial"/>
+          <w:shd w:val="clear" w:color="auto" w:fill="FFFFFF"/>
+        </w:rPr>
+        <w:t xml:space="preserve">CARMEN ALEJANDRA ARCE </w:t>
+      </w:r>
+      <w:proofErr w:type="spellStart"/>
+      <w:r>
+        <w:rPr>
+          <w:rFonts w:cs="Arial"/>
+          <w:shd w:val="clear" w:color="auto" w:fill="FFFFFF"/>
+        </w:rPr>
+        <w:t>ARCE</w:t>
+      </w:r>
+      <w:proofErr w:type="spellEnd"/>
+    </w:p>
+    <w:p>
+      <w:pPr>
+        <w:rPr>
+          <w:rFonts w:cs="Arial"/>
+          <w:shd w:val="clear" w:color="auto" w:fill="FFFFFF"/>
+        </w:rPr>
+      </w:pPr>
+      <w:r>
+        <w:rPr>
+          <w:rFonts w:cs="Arial"/>
+          <w:shd w:val="clear" w:color="auto" w:fill="FFFFFF"/>
+        </w:rPr>
+        <w:t xml:space="preserve">Av. </w:t>
+      </w:r>
+      <w:proofErr w:type="spellStart"/>
+      <w:r>
+        <w:rPr>
+          <w:rFonts w:cs="Arial"/>
+          <w:shd w:val="clear" w:color="auto" w:fill="FFFFFF"/>
+        </w:rPr>
+        <w:t>Grigota</w:t>
+      </w:r>
+      <w:proofErr w:type="spellEnd"/>
+      <w:r>
+        <w:rPr>
+          <w:rFonts w:cs="Arial"/>
+          <w:shd w:val="clear" w:color="auto" w:fill="FFFFFF"/>
+        </w:rPr>
+        <w:t xml:space="preserve">, Comercial </w:t>
+      </w:r>
+      <w:proofErr w:type="spellStart"/>
+      <w:r>
+        <w:rPr>
+          <w:rFonts w:cs="Arial"/>
+          <w:shd w:val="clear" w:color="auto" w:fill="FFFFFF"/>
+        </w:rPr>
+        <w:t>Grigota</w:t>
+      </w:r>
+      <w:proofErr w:type="spellEnd"/>
+      <w:r>
+        <w:rPr>
+          <w:rFonts w:cs="Arial"/>
+          <w:shd w:val="clear" w:color="auto" w:fill="FFFFFF"/>
+        </w:rPr>
+        <w:t>, Zona la Ramada 1rer anillo Pasillo Principal, Local #26</w:t>
+      </w:r>
+    </w:p>
+    <w:p>
+      <w:pPr>
+        <w:rPr>
+          <w:rFonts w:cs="Arial"/>
+          <w:b/>
+          <w:bCs/>
+          <w:shd w:val="clear" w:color="auto" w:fill="FFFFFF"/>
+        </w:rPr>
+      </w:pPr>
     </w:p>
     <w:p>
       <w:pPr>
@@ -6127,7 +6254,6 @@
         </w:rPr>
         <w:t xml:space="preserve">Ubicación </w:t>
       </w:r>
-      <w:proofErr w:type="spellStart"/>
       <w:r>
         <w:rPr>
           <w:rStyle w:val="Textoennegrita"/>
@@ -6138,9 +6264,32 @@
           <w:iCs/>
           <w:shd w:val="clear" w:color="auto" w:fill="FFFFFF"/>
         </w:rPr>
-        <w:t>Geografica</w:t>
-      </w:r>
-      <w:proofErr w:type="spellEnd"/>
+        <w:t>Geográfica</w:t>
+      </w:r>
+      <w:r>
+        <w:rPr>
+          <w:rStyle w:val="Textoennegrita"/>
+          <w:rFonts w:cs="Arial"/>
+          <w:b w:val="0"/>
+          <w:bCs w:val="0"/>
+          <w:i/>
+          <w:iCs/>
+          <w:shd w:val="clear" w:color="auto" w:fill="FFFFFF"/>
+        </w:rPr>
+        <w:t xml:space="preserve"> tienda central en Santa Cruz, Barrio Equipetrol</w:t>
+      </w:r>
+      <w:r>
+        <w:rPr>
+          <w:rStyle w:val="Textoennegrita"/>
+          <w:rFonts w:cs="Arial"/>
+          <w:b w:val="0"/>
+          <w:bCs w:val="0"/>
+          <w:i/>
+          <w:iCs/>
+          <w:shd w:val="clear" w:color="auto" w:fill="FFFFFF"/>
+        </w:rPr>
+        <w:t>.</w:t>
+      </w:r>
     </w:p>
     <w:p>
       <w:pPr>
@@ -6149,24 +6298,15 @@
           <w:rFonts w:cs="Arial"/>
         </w:rPr>
       </w:pPr>
-    </w:p>
-    <w:p>
-      <w:pPr>
-        <w:rPr>
-          <w:rFonts w:cs="Arial"/>
-          <w:noProof/>
-        </w:rPr>
-      </w:pPr>
-      <w:r>
-        <w:rPr>
-          <w:rFonts w:cs="Arial"/>
-          <w:noProof/>
+      <w:r>
+        <w:rPr>
+          <w:rFonts w:cs="Arial"/>
         </w:rPr>
         <w:drawing>
-          <wp:inline distT="0" distB="0" distL="0" distR="0" wp14:anchorId="00663C0F" wp14:editId="580FD841">
-            <wp:extent cx="6033770" cy="4052570"/>
-            <wp:effectExtent l="0" t="0" r="5080" b="5080"/>
-            <wp:docPr id="41013110" name="Imagen 2"/>
+          <wp:inline distT="0" distB="0" distL="0" distR="0" wp14:anchorId="2EB783DE" wp14:editId="42A7912D">
+            <wp:extent cx="3528291" cy="3291840"/>
+            <wp:effectExtent l="0" t="0" r="0" b="3810"/>
+            <wp:docPr id="2" name="Imagen 2"/>
             <wp:cNvGraphicFramePr>
               <a:graphicFrameLocks xmlns:a="http://schemas.openxmlformats.org/drawingml/2006/main" noChangeAspect="1"/>
             </wp:cNvGraphicFramePr>
@@ -6174,36 +6314,23 @@
               <a:graphicData uri="http://schemas.openxmlformats.org/drawingml/2006/picture">
                 <pic:pic xmlns:pic="http://schemas.openxmlformats.org/drawingml/2006/picture">
                   <pic:nvPicPr>
-                    <pic:cNvPr id="0" name="Imagen 1"/>
-                    <pic:cNvPicPr>
-                      <a:picLocks noChangeAspect="1" noChangeArrowheads="1"/>
-                    </pic:cNvPicPr>
+                    <pic:cNvPr id="1" name=""/>
+                    <pic:cNvPicPr/>
                   </pic:nvPicPr>
                   <pic:blipFill>
-                    <a:blip r:embed="rId16">
-                      <a:extLst>
-                        <a:ext uri="{28A0092B-C50C-407E-A947-70E740481C1C}">
-                          <a14:useLocalDpi xmlns:a14="http://schemas.microsoft.com/office/drawing/2010/main" val="0"/>
-                        </a:ext>
-                      </a:extLst>
-                    </a:blip>
-                    <a:srcRect/>
+                    <a:blip r:embed="rId21"/>
                     <a:stretch>
                       <a:fillRect/>
                     </a:stretch>
                   </pic:blipFill>
-                  <pic:spPr bwMode="auto">
+                  <pic:spPr>
                     <a:xfrm>
                       <a:off x="0" y="0"/>
-                      <a:ext cx="6033770" cy="4052570"/>
+                      <a:ext cx="3556412" cy="3318076"/>
                     </a:xfrm>
                     <a:prstGeom prst="rect">
                       <a:avLst/>
                     </a:prstGeom>
-                    <a:noFill/>
-                    <a:ln>
-                      <a:noFill/>
-                    </a:ln>
                   </pic:spPr>
                 </pic:pic>
               </a:graphicData>
@@ -6235,41 +6362,6 @@
         </w:rPr>
         <w:t>Fuente (Google Maps)</w:t>
       </w:r>
-    </w:p>
-    <w:p>
-      <w:pPr>
-        <w:jc w:val="center"/>
-        <w:rPr>
-          <w:rFonts w:cs="Arial"/>
-          <w:noProof/>
-        </w:rPr>
-      </w:pPr>
-    </w:p>
-    <w:p>
-      <w:pPr>
-        <w:jc w:val="center"/>
-        <w:rPr>
-          <w:rFonts w:cs="Arial"/>
-          <w:noProof/>
-        </w:rPr>
-      </w:pPr>
-    </w:p>
-    <w:p>
-      <w:pPr>
-        <w:jc w:val="center"/>
-        <w:rPr>
-          <w:rFonts w:cs="Arial"/>
-          <w:noProof/>
-        </w:rPr>
-      </w:pPr>
-    </w:p>
-    <w:p>
-      <w:pPr>
-        <w:jc w:val="center"/>
-        <w:rPr>
-          <w:rFonts w:cs="Arial"/>
-        </w:rPr>
-      </w:pPr>
     </w:p>
     <w:p>
       <w:pPr>
@@ -6360,7 +6452,7 @@
                     </pic:cNvPicPr>
                   </pic:nvPicPr>
                   <pic:blipFill>
-                    <a:blip r:embed="rId17">
+                    <a:blip r:embed="rId22">
                       <a:extLst>
                         <a:ext uri="{28A0092B-C50C-407E-A947-70E740481C1C}">
                           <a14:useLocalDpi xmlns:a14="http://schemas.microsoft.com/office/drawing/2010/main" val="0"/>
@@ -9283,7 +9375,7 @@
         </w:rPr>
         <w:t xml:space="preserve">. Latacunga: Universidad de las fuerzas armadas. Recuperado en </w:t>
       </w:r>
-      <w:hyperlink r:id="rId18">
+      <w:hyperlink r:id="rId23">
         <w:r>
           <w:rPr>
             <w:rStyle w:val="Hipervnculo"/>
@@ -9336,7 +9428,7 @@
         </w:rPr>
         <w:t xml:space="preserve">. Latacunga: Universidad de las fuerzas armadas. Recuperado en </w:t>
       </w:r>
-      <w:hyperlink r:id="rId19">
+      <w:hyperlink r:id="rId24">
         <w:r>
           <w:rPr>
             <w:rStyle w:val="Hipervnculo"/>
@@ -9403,7 +9495,7 @@
         </w:rPr>
         <w:t xml:space="preserve">. Recuperado en </w:t>
       </w:r>
-      <w:hyperlink r:id="rId20">
+      <w:hyperlink r:id="rId25">
         <w:r>
           <w:rPr>
             <w:rStyle w:val="Hipervnculo"/>
@@ -9469,7 +9561,7 @@
         </w:rPr>
         <w:t xml:space="preserve">. Recuperado en: </w:t>
       </w:r>
-      <w:hyperlink r:id="rId21">
+      <w:hyperlink r:id="rId26">
         <w:r>
           <w:rPr>
             <w:rStyle w:val="Hipervnculo"/>
@@ -12444,7 +12536,6 @@
   <w:style w:type="character" w:default="1" w:styleId="Fuentedeprrafopredeter">
     <w:name w:val="Default Paragraph Font"/>
     <w:uiPriority w:val="1"/>
-    <w:semiHidden/>
     <w:unhideWhenUsed/>
   </w:style>
   <w:style w:type="table" w:default="1" w:styleId="Tablanormal">

</xml_diff>